<commit_message>
Improved Block error reporting.
</commit_message>
<xml_diff>
--- a/tests/org.obeonetwork.m2doc.tests/resources/conditional/missingEndifWithElse/missingEndifWithElse-expected-generation.docx
+++ b/tests/org.obeonetwork.m2doc.tests/resources/conditional/missingEndifWithElse/missingEndifWithElse-expected-generation.docx
@@ -22,53 +22,12 @@
       <w:r>
         <w:t> :</w:t>
       </w:r>
-    </w:p>
-    <w:p>
-      <w:pPr>
-        <w:tabs>
-          <w:tab w:pos="3119" w:val="left"/>
-        </w:tabs>
-      </w:pPr>
-      <w:proofErr w:type="spellStart"/>
-      <w:proofErr w:type="spellEnd"/>
       <w:r>
-        <w:t xml:space="preserve">The </w:t>
-      </w:r>
-      <w:r>
-        <w:t>ELSE</w:t>
-      </w:r>
-      <w:r>
-        <w:t xml:space="preserve"> </w:t>
-      </w:r>
-      <w:r>
-        <w:t>paragraph</w:t>
-      </w:r>
-      <w:r>
-        <w:t>.</w:t>
-      </w:r>
-    </w:p>
-    <w:p>
-      <w:proofErr w:type="spellStart"/>
-      <w:proofErr w:type="spellEnd"/>
-      <w:r>
-        <w:t>En</w:t>
-      </w:r>
-      <w:r>
-        <w:t>d</w:t>
-      </w:r>
-      <w:r>
-        <w:t xml:space="preserve"> of </w:t>
-      </w:r>
-      <w:r>
-        <w:t>demonstration</w:t>
-      </w:r>
-      <w:r>
-        <w:t>.</w:t>
-      </w:r>
-    </w:p>
-    <w:p>
-      <w:r>
-        <w:t/>
+        <w:rPr>
+          <w:b w:val="true"/>
+          <w:color w:val="FF0000"/>
+        </w:rPr>
+        <w:t>Invalid if statement: Unexpected tag EOF missing [ENDIF]</w:t>
       </w:r>
     </w:p>
     <w:sectPr>

</xml_diff>